<commit_message>
Added youtube link, commiting changes to IT, SRD and Progress report
</commit_message>
<xml_diff>
--- a/Progress Report Template.docx
+++ b/Progress Report Template.docx
@@ -987,8 +987,6 @@
         </w:rPr>
         <w:t xml:space="preserve">3, </w:t>
       </w:r>
-      <w:bookmarkStart w:id="0" w:name="_GoBack"/>
-      <w:bookmarkEnd w:id="0"/>
       <w:r>
         <w:rPr>
           <w:rFonts w:ascii="Times New Roman" w:eastAsia="Times New Roman" w:hAnsi="Times New Roman" w:cs="Times New Roman"/>
@@ -1118,8 +1116,8 @@
           <w:color w:val="000000"/>
         </w:rPr>
       </w:pPr>
-      <w:bookmarkStart w:id="1" w:name="_gjdgxs" w:colFirst="0" w:colLast="0"/>
-      <w:bookmarkEnd w:id="1"/>
+      <w:bookmarkStart w:id="0" w:name="_gjdgxs" w:colFirst="0" w:colLast="0"/>
+      <w:bookmarkEnd w:id="0"/>
       <w:r>
         <w:rPr>
           <w:rFonts w:ascii="Times New Roman" w:eastAsia="Times New Roman" w:hAnsi="Times New Roman" w:cs="Times New Roman"/>
@@ -1247,7 +1245,23 @@
           <w:rFonts w:ascii="Times New Roman" w:eastAsia="Times New Roman" w:hAnsi="Times New Roman" w:cs="Times New Roman"/>
           <w:color w:val="000000"/>
         </w:rPr>
-        <w:t>I contributed mostly to the file Songs.js, and App.css. My contributions in other areas are mostly trivial. In Songs.js I implemented a dynamic display of lead sheet resources with a rudimentary time tracking feature. In App.css I made some simple styling that applies to the header/nav bar on the page.</w:t>
+        <w:t xml:space="preserve">I contributed song-session tracking to the database. My code was also utilized by Steven in the Playlists portion. I also did work on retrieving stats to implement a daily streak, however was unable to implement it by the deadline. Also added </w:t>
+      </w:r>
+      <w:proofErr w:type="spellStart"/>
+      <w:r>
+        <w:rPr>
+          <w:rFonts w:ascii="Times New Roman" w:eastAsia="Times New Roman" w:hAnsi="Times New Roman" w:cs="Times New Roman"/>
+          <w:color w:val="000000"/>
+        </w:rPr>
+        <w:t>User_stats</w:t>
+      </w:r>
+      <w:proofErr w:type="spellEnd"/>
+      <w:r>
+        <w:rPr>
+          <w:rFonts w:ascii="Times New Roman" w:eastAsia="Times New Roman" w:hAnsi="Times New Roman" w:cs="Times New Roman"/>
+          <w:color w:val="000000"/>
+        </w:rPr>
+        <w:t xml:space="preserve"> into the database and updated Primary Keys for all necessary tables.</w:t>
       </w:r>
     </w:p>
     <w:p>
@@ -1274,7 +1288,23 @@
           <w:rFonts w:ascii="Times New Roman" w:eastAsia="Times New Roman" w:hAnsi="Times New Roman" w:cs="Times New Roman"/>
           <w:color w:val="000000"/>
         </w:rPr>
-        <w:t>Did a large portion of the talking in the video, the video was recorded on my phone and posted on my account.</w:t>
+        <w:t xml:space="preserve">Filmed the video and uploaded the video to </w:t>
+      </w:r>
+      <w:proofErr w:type="spellStart"/>
+      <w:r>
+        <w:rPr>
+          <w:rFonts w:ascii="Times New Roman" w:eastAsia="Times New Roman" w:hAnsi="Times New Roman" w:cs="Times New Roman"/>
+          <w:color w:val="000000"/>
+        </w:rPr>
+        <w:t>youtube</w:t>
+      </w:r>
+      <w:proofErr w:type="spellEnd"/>
+      <w:r>
+        <w:rPr>
+          <w:rFonts w:ascii="Times New Roman" w:eastAsia="Times New Roman" w:hAnsi="Times New Roman" w:cs="Times New Roman"/>
+          <w:color w:val="000000"/>
+        </w:rPr>
+        <w:t>. Also contributed to the discussion on what we would say in the video.</w:t>
       </w:r>
     </w:p>
     <w:p>
@@ -1284,6 +1314,8 @@
           <w:rFonts w:ascii="Times New Roman" w:eastAsia="Times New Roman" w:hAnsi="Times New Roman" w:cs="Times New Roman"/>
         </w:rPr>
       </w:pPr>
+      <w:bookmarkStart w:id="1" w:name="_GoBack"/>
+      <w:bookmarkEnd w:id="1"/>
       <w:proofErr w:type="spellStart"/>
       <w:r>
         <w:rPr>
@@ -1418,23 +1450,7 @@
           <w:rFonts w:ascii="Times New Roman" w:eastAsia="Times New Roman" w:hAnsi="Times New Roman" w:cs="Times New Roman"/>
           <w:color w:val="000000"/>
         </w:rPr>
-        <w:t xml:space="preserve">Contributed to a lot of </w:t>
-      </w:r>
-      <w:proofErr w:type="gramStart"/>
-      <w:r>
-        <w:rPr>
-          <w:rFonts w:ascii="Times New Roman" w:eastAsia="Times New Roman" w:hAnsi="Times New Roman" w:cs="Times New Roman"/>
-          <w:color w:val="000000"/>
-        </w:rPr>
-        <w:t>front end</w:t>
-      </w:r>
-      <w:proofErr w:type="gramEnd"/>
-      <w:r>
-        <w:rPr>
-          <w:rFonts w:ascii="Times New Roman" w:eastAsia="Times New Roman" w:hAnsi="Times New Roman" w:cs="Times New Roman"/>
-          <w:color w:val="000000"/>
-        </w:rPr>
-        <w:t xml:space="preserve"> visual UI, in this implementation I focused a lot on the user profile (Profile.js), to create a layout and display some data for users to view their own profile.</w:t>
+        <w:t>Contributed to a lot of front end visual UI, in this implementation I focused a lot on the user profile (Profile.js), to create a layout and display some data for users to view their own profile.</w:t>
       </w:r>
     </w:p>
     <w:p>
@@ -1510,21 +1526,7 @@
         <w:rPr>
           <w:rFonts w:ascii="Times New Roman" w:eastAsia="Times New Roman" w:hAnsi="Times New Roman" w:cs="Times New Roman"/>
         </w:rPr>
-        <w:t xml:space="preserve">Contributed to parts 1, 3, </w:t>
-      </w:r>
-      <w:proofErr w:type="gramStart"/>
-      <w:r>
-        <w:rPr>
-          <w:rFonts w:ascii="Times New Roman" w:eastAsia="Times New Roman" w:hAnsi="Times New Roman" w:cs="Times New Roman"/>
-        </w:rPr>
-        <w:t>4  and</w:t>
-      </w:r>
-      <w:proofErr w:type="gramEnd"/>
-      <w:r>
-        <w:rPr>
-          <w:rFonts w:ascii="Times New Roman" w:eastAsia="Times New Roman" w:hAnsi="Times New Roman" w:cs="Times New Roman"/>
-        </w:rPr>
-        <w:t xml:space="preserve"> 5.</w:t>
+        <w:t>Contributed to parts 1, 3, 4  and 5.</w:t>
       </w:r>
     </w:p>
     <w:p>
@@ -1620,21 +1622,7 @@
         <w:rPr>
           <w:rFonts w:ascii="Times New Roman" w:eastAsia="Times New Roman" w:hAnsi="Times New Roman" w:cs="Times New Roman"/>
         </w:rPr>
-        <w:t xml:space="preserve">, which is a dynamic search option that allows </w:t>
-      </w:r>
-      <w:proofErr w:type="gramStart"/>
-      <w:r>
-        <w:rPr>
-          <w:rFonts w:ascii="Times New Roman" w:eastAsia="Times New Roman" w:hAnsi="Times New Roman" w:cs="Times New Roman"/>
-        </w:rPr>
-        <w:t>you  to</w:t>
-      </w:r>
-      <w:proofErr w:type="gramEnd"/>
-      <w:r>
-        <w:rPr>
-          <w:rFonts w:ascii="Times New Roman" w:eastAsia="Times New Roman" w:hAnsi="Times New Roman" w:cs="Times New Roman"/>
-        </w:rPr>
-        <w:t xml:space="preserve"> look for song. The search results update as you type and show you how many matches it has found. I also used </w:t>
+        <w:t xml:space="preserve">, which is a dynamic search option that allows you  to look for song. The search results update as you type and show you how many matches it has found. I also used </w:t>
       </w:r>
       <w:proofErr w:type="spellStart"/>
       <w:r>
@@ -1648,21 +1636,7 @@
         <w:rPr>
           <w:rFonts w:ascii="Times New Roman" w:eastAsia="Times New Roman" w:hAnsi="Times New Roman" w:cs="Times New Roman"/>
         </w:rPr>
-        <w:t xml:space="preserve"> to make it look nicer and make </w:t>
-      </w:r>
-      <w:proofErr w:type="gramStart"/>
-      <w:r>
-        <w:rPr>
-          <w:rFonts w:ascii="Times New Roman" w:eastAsia="Times New Roman" w:hAnsi="Times New Roman" w:cs="Times New Roman"/>
-        </w:rPr>
-        <w:t>the  interaction</w:t>
-      </w:r>
-      <w:proofErr w:type="gramEnd"/>
-      <w:r>
-        <w:rPr>
-          <w:rFonts w:ascii="Times New Roman" w:eastAsia="Times New Roman" w:hAnsi="Times New Roman" w:cs="Times New Roman"/>
-        </w:rPr>
-        <w:t xml:space="preserve"> with selecting searched songs better.</w:t>
+        <w:t xml:space="preserve"> to make it look nicer and make the  interaction with selecting searched songs better.</w:t>
       </w:r>
     </w:p>
     <w:p>
@@ -2461,6 +2435,92 @@
     </w:lvl>
   </w:abstractNum>
   <w:abstractNum w:abstractNumId="6" w15:restartNumberingAfterBreak="0">
+    <w:nsid w:val="6DCF7631"/>
+    <w:multiLevelType w:val="multilevel"/>
+    <w:tmpl w:val="152A5344"/>
+    <w:lvl w:ilvl="0">
+      <w:start w:val="1"/>
+      <w:numFmt w:val="upperLetter"/>
+      <w:lvlText w:val="%1)"/>
+      <w:lvlJc w:val="left"/>
+      <w:pPr>
+        <w:ind w:left="720" w:hanging="360"/>
+      </w:pPr>
+    </w:lvl>
+    <w:lvl w:ilvl="1">
+      <w:start w:val="1"/>
+      <w:numFmt w:val="lowerLetter"/>
+      <w:lvlText w:val="%2."/>
+      <w:lvlJc w:val="left"/>
+      <w:pPr>
+        <w:ind w:left="1440" w:hanging="360"/>
+      </w:pPr>
+    </w:lvl>
+    <w:lvl w:ilvl="2">
+      <w:start w:val="1"/>
+      <w:numFmt w:val="lowerRoman"/>
+      <w:lvlText w:val="%3."/>
+      <w:lvlJc w:val="right"/>
+      <w:pPr>
+        <w:ind w:left="2160" w:hanging="180"/>
+      </w:pPr>
+    </w:lvl>
+    <w:lvl w:ilvl="3">
+      <w:start w:val="1"/>
+      <w:numFmt w:val="decimal"/>
+      <w:lvlText w:val="%4."/>
+      <w:lvlJc w:val="left"/>
+      <w:pPr>
+        <w:ind w:left="2880" w:hanging="360"/>
+      </w:pPr>
+    </w:lvl>
+    <w:lvl w:ilvl="4">
+      <w:start w:val="1"/>
+      <w:numFmt w:val="lowerLetter"/>
+      <w:lvlText w:val="%5."/>
+      <w:lvlJc w:val="left"/>
+      <w:pPr>
+        <w:ind w:left="3600" w:hanging="360"/>
+      </w:pPr>
+    </w:lvl>
+    <w:lvl w:ilvl="5">
+      <w:start w:val="1"/>
+      <w:numFmt w:val="lowerRoman"/>
+      <w:lvlText w:val="%6."/>
+      <w:lvlJc w:val="right"/>
+      <w:pPr>
+        <w:ind w:left="4320" w:hanging="180"/>
+      </w:pPr>
+    </w:lvl>
+    <w:lvl w:ilvl="6">
+      <w:start w:val="1"/>
+      <w:numFmt w:val="decimal"/>
+      <w:lvlText w:val="%7."/>
+      <w:lvlJc w:val="left"/>
+      <w:pPr>
+        <w:ind w:left="5040" w:hanging="360"/>
+      </w:pPr>
+    </w:lvl>
+    <w:lvl w:ilvl="7">
+      <w:start w:val="1"/>
+      <w:numFmt w:val="lowerLetter"/>
+      <w:lvlText w:val="%8."/>
+      <w:lvlJc w:val="left"/>
+      <w:pPr>
+        <w:ind w:left="5760" w:hanging="360"/>
+      </w:pPr>
+    </w:lvl>
+    <w:lvl w:ilvl="8">
+      <w:start w:val="1"/>
+      <w:numFmt w:val="lowerRoman"/>
+      <w:lvlText w:val="%9."/>
+      <w:lvlJc w:val="right"/>
+      <w:pPr>
+        <w:ind w:left="6480" w:hanging="180"/>
+      </w:pPr>
+    </w:lvl>
+  </w:abstractNum>
+  <w:abstractNum w:abstractNumId="7" w15:restartNumberingAfterBreak="0">
     <w:nsid w:val="70327083"/>
     <w:multiLevelType w:val="multilevel"/>
     <w:tmpl w:val="54DCF0F2"/>
@@ -2559,13 +2619,16 @@
     <w:abstractNumId w:val="1"/>
   </w:num>
   <w:num w:numId="5">
-    <w:abstractNumId w:val="6"/>
+    <w:abstractNumId w:val="7"/>
   </w:num>
   <w:num w:numId="6">
     <w:abstractNumId w:val="0"/>
   </w:num>
   <w:num w:numId="7">
     <w:abstractNumId w:val="4"/>
+  </w:num>
+  <w:num w:numId="8">
+    <w:abstractNumId w:val="6"/>
   </w:num>
 </w:numbering>
 </file>
@@ -2587,7 +2650,7 @@
       </w:pPr>
     </w:pPrDefault>
   </w:docDefaults>
-  <w:latentStyles w:defLockedState="0" w:defUIPriority="99" w:defSemiHidden="0" w:defUnhideWhenUsed="0" w:defQFormat="0" w:count="375">
+  <w:latentStyles w:defLockedState="0" w:defUIPriority="99" w:defSemiHidden="0" w:defUnhideWhenUsed="0" w:defQFormat="0" w:count="376">
     <w:lsdException w:name="Normal" w:uiPriority="0" w:qFormat="1"/>
     <w:lsdException w:name="heading 1" w:uiPriority="9" w:qFormat="1"/>
     <w:lsdException w:name="heading 2" w:semiHidden="1" w:uiPriority="9" w:unhideWhenUsed="1" w:qFormat="1"/>
@@ -2693,7 +2756,6 @@
     <w:lsdException w:name="HTML Sample" w:semiHidden="1" w:unhideWhenUsed="1"/>
     <w:lsdException w:name="HTML Typewriter" w:semiHidden="1" w:unhideWhenUsed="1"/>
     <w:lsdException w:name="HTML Variable" w:semiHidden="1" w:unhideWhenUsed="1"/>
-    <w:lsdException w:name="Normal Table" w:semiHidden="1" w:unhideWhenUsed="1"/>
     <w:lsdException w:name="annotation subject" w:semiHidden="1" w:unhideWhenUsed="1"/>
     <w:lsdException w:name="No List" w:semiHidden="1" w:unhideWhenUsed="1"/>
     <w:lsdException w:name="Outline List 1" w:semiHidden="1" w:unhideWhenUsed="1"/>
@@ -2740,10 +2802,8 @@
     <w:lsdException w:name="Table Subtle 2" w:semiHidden="1" w:unhideWhenUsed="1"/>
     <w:lsdException w:name="Table Web 1" w:semiHidden="1" w:unhideWhenUsed="1"/>
     <w:lsdException w:name="Table Web 2" w:semiHidden="1" w:unhideWhenUsed="1"/>
-    <w:lsdException w:name="Table Web 3" w:semiHidden="1" w:unhideWhenUsed="1"/>
     <w:lsdException w:name="Balloon Text" w:semiHidden="1" w:unhideWhenUsed="1"/>
     <w:lsdException w:name="Table Grid" w:uiPriority="39"/>
-    <w:lsdException w:name="Table Theme" w:semiHidden="1" w:unhideWhenUsed="1"/>
     <w:lsdException w:name="Placeholder Text" w:semiHidden="1"/>
     <w:lsdException w:name="No Spacing" w:uiPriority="1" w:qFormat="1"/>
     <w:lsdException w:name="Light Shading" w:uiPriority="60"/>
@@ -2963,6 +3023,7 @@
     <w:lsdException w:name="Smart Hyperlink" w:semiHidden="1" w:unhideWhenUsed="1"/>
     <w:lsdException w:name="Hashtag" w:semiHidden="1" w:unhideWhenUsed="1"/>
     <w:lsdException w:name="Unresolved Mention" w:semiHidden="1" w:unhideWhenUsed="1"/>
+    <w:lsdException w:name="Smart Link" w:semiHidden="1" w:unhideWhenUsed="1"/>
   </w:latentStyles>
   <w:style w:type="paragraph" w:default="1" w:styleId="Normal">
     <w:name w:val="Normal"/>

</xml_diff>

<commit_message>
Fixing broken video link, and uncommitted changes to documents
</commit_message>
<xml_diff>
--- a/Progress Report Template.docx
+++ b/Progress Report Template.docx
@@ -125,16 +125,8 @@
         <w:rPr>
           <w:rFonts w:ascii="Times New Roman" w:eastAsia="Times New Roman" w:hAnsi="Times New Roman" w:cs="Times New Roman"/>
         </w:rPr>
-        <w:t xml:space="preserve">Eliot Shea, es16b, </w:t>
-      </w:r>
-      <w:proofErr w:type="spellStart"/>
-      <w:r>
-        <w:rPr>
-          <w:rFonts w:ascii="Times New Roman" w:eastAsia="Times New Roman" w:hAnsi="Times New Roman" w:cs="Times New Roman"/>
-        </w:rPr>
-        <w:t>eliotshea</w:t>
-      </w:r>
-      <w:proofErr w:type="spellEnd"/>
+        <w:t>Eliot Shea, es16b, eliotshea</w:t>
+      </w:r>
     </w:p>
     <w:p>
       <w:pPr>
@@ -144,42 +136,12 @@
           <w:rFonts w:ascii="Times New Roman" w:eastAsia="Times New Roman" w:hAnsi="Times New Roman" w:cs="Times New Roman"/>
         </w:rPr>
       </w:pPr>
-      <w:proofErr w:type="spellStart"/>
-      <w:r>
-        <w:rPr>
-          <w:rFonts w:ascii="Times New Roman" w:eastAsia="Times New Roman" w:hAnsi="Times New Roman" w:cs="Times New Roman"/>
-        </w:rPr>
-        <w:t>Noal</w:t>
-      </w:r>
-      <w:proofErr w:type="spellEnd"/>
-      <w:r>
-        <w:rPr>
-          <w:rFonts w:ascii="Times New Roman" w:eastAsia="Times New Roman" w:hAnsi="Times New Roman" w:cs="Times New Roman"/>
-        </w:rPr>
-        <w:t xml:space="preserve"> </w:t>
-      </w:r>
-      <w:proofErr w:type="spellStart"/>
-      <w:r>
-        <w:rPr>
-          <w:rFonts w:ascii="Times New Roman" w:eastAsia="Times New Roman" w:hAnsi="Times New Roman" w:cs="Times New Roman"/>
-        </w:rPr>
-        <w:t>Gesler</w:t>
-      </w:r>
-      <w:proofErr w:type="spellEnd"/>
-      <w:r>
-        <w:rPr>
-          <w:rFonts w:ascii="Times New Roman" w:eastAsia="Times New Roman" w:hAnsi="Times New Roman" w:cs="Times New Roman"/>
-        </w:rPr>
-        <w:t xml:space="preserve">, ntg16, </w:t>
-      </w:r>
-      <w:proofErr w:type="spellStart"/>
-      <w:r>
-        <w:rPr>
-          <w:rFonts w:ascii="Times New Roman" w:eastAsia="Times New Roman" w:hAnsi="Times New Roman" w:cs="Times New Roman"/>
-        </w:rPr>
-        <w:t>NoalGesler</w:t>
-      </w:r>
-      <w:proofErr w:type="spellEnd"/>
+      <w:r>
+        <w:rPr>
+          <w:rFonts w:ascii="Times New Roman" w:eastAsia="Times New Roman" w:hAnsi="Times New Roman" w:cs="Times New Roman"/>
+        </w:rPr>
+        <w:t>Noal Gesler, ntg16, NoalGesler</w:t>
+      </w:r>
     </w:p>
     <w:p>
       <w:pPr>
@@ -193,16 +155,8 @@
         <w:rPr>
           <w:rFonts w:ascii="Times New Roman" w:eastAsia="Times New Roman" w:hAnsi="Times New Roman" w:cs="Times New Roman"/>
         </w:rPr>
-        <w:t xml:space="preserve">Rogelio Lopez, rl16j, </w:t>
-      </w:r>
-      <w:proofErr w:type="spellStart"/>
-      <w:r>
-        <w:rPr>
-          <w:rFonts w:ascii="Times New Roman" w:eastAsia="Times New Roman" w:hAnsi="Times New Roman" w:cs="Times New Roman"/>
-        </w:rPr>
-        <w:t>rogelio-lopez</w:t>
-      </w:r>
-      <w:proofErr w:type="spellEnd"/>
+        <w:t>Rogelio Lopez, rl16j, rogelio-lopez</w:t>
+      </w:r>
     </w:p>
     <w:p>
       <w:pPr>
@@ -278,21 +232,12 @@
           <w:color w:val="000000"/>
         </w:rPr>
       </w:pPr>
-      <w:proofErr w:type="spellStart"/>
-      <w:r>
-        <w:rPr>
-          <w:rFonts w:ascii="Times New Roman" w:eastAsia="Times New Roman" w:hAnsi="Times New Roman" w:cs="Times New Roman"/>
-          <w:color w:val="000000"/>
-        </w:rPr>
-        <w:t>WeShed</w:t>
-      </w:r>
-      <w:proofErr w:type="spellEnd"/>
-      <w:r>
-        <w:rPr>
-          <w:rFonts w:ascii="Times New Roman" w:eastAsia="Times New Roman" w:hAnsi="Times New Roman" w:cs="Times New Roman"/>
-          <w:color w:val="000000"/>
-        </w:rPr>
-        <w:t>, jazz practice web app, displays sheet music (“lead sheet”) and provides a backing track to allow musicians to practice improvising over.</w:t>
+      <w:r>
+        <w:rPr>
+          <w:rFonts w:ascii="Times New Roman" w:eastAsia="Times New Roman" w:hAnsi="Times New Roman" w:cs="Times New Roman"/>
+          <w:color w:val="000000"/>
+        </w:rPr>
+        <w:t>WeShed, jazz practice web app, displays sheet music (“lead sheet”) and provides a backing track to allow musicians to practice improvising over.</w:t>
       </w:r>
     </w:p>
     <w:p>
@@ -425,6 +370,35 @@
     </w:p>
     <w:p>
       <w:pPr>
+        <w:numPr>
+          <w:ilvl w:val="0"/>
+          <w:numId w:val="4"/>
+        </w:numPr>
+        <w:pBdr>
+          <w:top w:val="nil"/>
+          <w:left w:val="nil"/>
+          <w:bottom w:val="nil"/>
+          <w:right w:val="nil"/>
+          <w:between w:val="nil"/>
+        </w:pBdr>
+        <w:spacing w:after="120" w:line="240" w:lineRule="auto"/>
+        <w:rPr>
+          <w:rFonts w:ascii="Times New Roman" w:eastAsia="Times New Roman" w:hAnsi="Times New Roman" w:cs="Times New Roman"/>
+          <w:color w:val="000000"/>
+        </w:rPr>
+      </w:pPr>
+      <w:r>
+        <w:rPr>
+          <w:rFonts w:ascii="Times New Roman" w:eastAsia="Times New Roman" w:hAnsi="Times New Roman" w:cs="Times New Roman"/>
+          <w:color w:val="000000"/>
+        </w:rPr>
+        <w:t>Implemented song session tracking, to be queried and statistics displayed from</w:t>
+      </w:r>
+      <w:bookmarkStart w:id="0" w:name="_GoBack"/>
+      <w:bookmarkEnd w:id="0"/>
+    </w:p>
+    <w:p>
+      <w:pPr>
         <w:pBdr>
           <w:top w:val="nil"/>
           <w:left w:val="nil"/>
@@ -814,6 +788,7 @@
           <w:i/>
           <w:color w:val="000000"/>
         </w:rPr>
+        <w:lastRenderedPageBreak/>
         <w:t xml:space="preserve">the </w:t>
       </w:r>
       <w:r>
@@ -894,7 +869,6 @@
           <w:i/>
           <w:color w:val="000000"/>
         </w:rPr>
-        <w:lastRenderedPageBreak/>
         <w:t xml:space="preserve">the </w:t>
       </w:r>
       <w:r>
@@ -1116,8 +1090,8 @@
           <w:color w:val="000000"/>
         </w:rPr>
       </w:pPr>
-      <w:bookmarkStart w:id="0" w:name="_gjdgxs" w:colFirst="0" w:colLast="0"/>
-      <w:bookmarkEnd w:id="0"/>
+      <w:bookmarkStart w:id="1" w:name="_gjdgxs" w:colFirst="0" w:colLast="0"/>
+      <w:bookmarkEnd w:id="1"/>
       <w:r>
         <w:rPr>
           <w:rFonts w:ascii="Times New Roman" w:eastAsia="Times New Roman" w:hAnsi="Times New Roman" w:cs="Times New Roman"/>
@@ -1245,23 +1219,7 @@
           <w:rFonts w:ascii="Times New Roman" w:eastAsia="Times New Roman" w:hAnsi="Times New Roman" w:cs="Times New Roman"/>
           <w:color w:val="000000"/>
         </w:rPr>
-        <w:t xml:space="preserve">I contributed song-session tracking to the database. My code was also utilized by Steven in the Playlists portion. I also did work on retrieving stats to implement a daily streak, however was unable to implement it by the deadline. Also added </w:t>
-      </w:r>
-      <w:proofErr w:type="spellStart"/>
-      <w:r>
-        <w:rPr>
-          <w:rFonts w:ascii="Times New Roman" w:eastAsia="Times New Roman" w:hAnsi="Times New Roman" w:cs="Times New Roman"/>
-          <w:color w:val="000000"/>
-        </w:rPr>
-        <w:t>User_stats</w:t>
-      </w:r>
-      <w:proofErr w:type="spellEnd"/>
-      <w:r>
-        <w:rPr>
-          <w:rFonts w:ascii="Times New Roman" w:eastAsia="Times New Roman" w:hAnsi="Times New Roman" w:cs="Times New Roman"/>
-          <w:color w:val="000000"/>
-        </w:rPr>
-        <w:t xml:space="preserve"> into the database and updated Primary Keys for all necessary tables.</w:t>
+        <w:t>I contributed song-session tracking to the database. My code was also utilized by Steven in the Playlists portion. I also did work on retrieving stats to implement a daily streak, however was unable to implement it by the deadline. Also added User_stats into the database and updated Primary Keys for all necessary tables.</w:t>
       </w:r>
     </w:p>
     <w:p>
@@ -1288,23 +1246,7 @@
           <w:rFonts w:ascii="Times New Roman" w:eastAsia="Times New Roman" w:hAnsi="Times New Roman" w:cs="Times New Roman"/>
           <w:color w:val="000000"/>
         </w:rPr>
-        <w:t xml:space="preserve">Filmed the video and uploaded the video to </w:t>
-      </w:r>
-      <w:proofErr w:type="spellStart"/>
-      <w:r>
-        <w:rPr>
-          <w:rFonts w:ascii="Times New Roman" w:eastAsia="Times New Roman" w:hAnsi="Times New Roman" w:cs="Times New Roman"/>
-          <w:color w:val="000000"/>
-        </w:rPr>
-        <w:t>youtube</w:t>
-      </w:r>
-      <w:proofErr w:type="spellEnd"/>
-      <w:r>
-        <w:rPr>
-          <w:rFonts w:ascii="Times New Roman" w:eastAsia="Times New Roman" w:hAnsi="Times New Roman" w:cs="Times New Roman"/>
-          <w:color w:val="000000"/>
-        </w:rPr>
-        <w:t>. Also contributed to the discussion on what we would say in the video.</w:t>
+        <w:t>Filmed the video and uploaded the video to youtube. Also contributed to the discussion on what we would say in the video.</w:t>
       </w:r>
     </w:p>
     <w:p>
@@ -1314,35 +1256,11 @@
           <w:rFonts w:ascii="Times New Roman" w:eastAsia="Times New Roman" w:hAnsi="Times New Roman" w:cs="Times New Roman"/>
         </w:rPr>
       </w:pPr>
-      <w:bookmarkStart w:id="1" w:name="_GoBack"/>
-      <w:bookmarkEnd w:id="1"/>
-      <w:proofErr w:type="spellStart"/>
-      <w:r>
-        <w:rPr>
-          <w:rFonts w:ascii="Times New Roman" w:eastAsia="Times New Roman" w:hAnsi="Times New Roman" w:cs="Times New Roman"/>
-        </w:rPr>
-        <w:t>Noal</w:t>
-      </w:r>
-      <w:proofErr w:type="spellEnd"/>
-      <w:r>
-        <w:rPr>
-          <w:rFonts w:ascii="Times New Roman" w:eastAsia="Times New Roman" w:hAnsi="Times New Roman" w:cs="Times New Roman"/>
-        </w:rPr>
-        <w:t xml:space="preserve"> </w:t>
-      </w:r>
-      <w:proofErr w:type="spellStart"/>
-      <w:r>
-        <w:rPr>
-          <w:rFonts w:ascii="Times New Roman" w:eastAsia="Times New Roman" w:hAnsi="Times New Roman" w:cs="Times New Roman"/>
-        </w:rPr>
-        <w:t>Gesler</w:t>
-      </w:r>
-      <w:proofErr w:type="spellEnd"/>
-      <w:r>
-        <w:rPr>
-          <w:rFonts w:ascii="Times New Roman" w:eastAsia="Times New Roman" w:hAnsi="Times New Roman" w:cs="Times New Roman"/>
-        </w:rPr>
-        <w:t>:</w:t>
+      <w:r>
+        <w:rPr>
+          <w:rFonts w:ascii="Times New Roman" w:eastAsia="Times New Roman" w:hAnsi="Times New Roman" w:cs="Times New Roman"/>
+        </w:rPr>
+        <w:t>Noal Gesler:</w:t>
       </w:r>
     </w:p>
     <w:p>
@@ -1580,6 +1498,7 @@
         <w:rPr>
           <w:rFonts w:ascii="Times New Roman" w:eastAsia="Times New Roman" w:hAnsi="Times New Roman" w:cs="Times New Roman"/>
         </w:rPr>
+        <w:lastRenderedPageBreak/>
         <w:t>Contributed to parts 3 and 5.</w:t>
       </w:r>
     </w:p>
@@ -1607,36 +1526,7 @@
         <w:rPr>
           <w:rFonts w:ascii="Times New Roman" w:eastAsia="Times New Roman" w:hAnsi="Times New Roman" w:cs="Times New Roman"/>
         </w:rPr>
-        <w:lastRenderedPageBreak/>
-        <w:t xml:space="preserve">Contributed by implementing </w:t>
-      </w:r>
-      <w:proofErr w:type="spellStart"/>
-      <w:r>
-        <w:rPr>
-          <w:rFonts w:ascii="Times New Roman" w:eastAsia="Times New Roman" w:hAnsi="Times New Roman" w:cs="Times New Roman"/>
-        </w:rPr>
-        <w:t>SearchPage</w:t>
-      </w:r>
-      <w:proofErr w:type="spellEnd"/>
-      <w:r>
-        <w:rPr>
-          <w:rFonts w:ascii="Times New Roman" w:eastAsia="Times New Roman" w:hAnsi="Times New Roman" w:cs="Times New Roman"/>
-        </w:rPr>
-        <w:t xml:space="preserve">, which is a dynamic search option that allows you  to look for song. The search results update as you type and show you how many matches it has found. I also used </w:t>
-      </w:r>
-      <w:proofErr w:type="spellStart"/>
-      <w:r>
-        <w:rPr>
-          <w:rFonts w:ascii="Times New Roman" w:eastAsia="Times New Roman" w:hAnsi="Times New Roman" w:cs="Times New Roman"/>
-        </w:rPr>
-        <w:t>css</w:t>
-      </w:r>
-      <w:proofErr w:type="spellEnd"/>
-      <w:r>
-        <w:rPr>
-          <w:rFonts w:ascii="Times New Roman" w:eastAsia="Times New Roman" w:hAnsi="Times New Roman" w:cs="Times New Roman"/>
-        </w:rPr>
-        <w:t xml:space="preserve"> to make it look nicer and make the  interaction with selecting searched songs better.</w:t>
+        <w:t>Contributed by implementing SearchPage, which is a dynamic search option that allows you  to look for song. The search results update as you type and show you how many matches it has found. I also used css to make it look nicer and make the  interaction with selecting searched songs better.</w:t>
       </w:r>
     </w:p>
     <w:p>
@@ -1663,21 +1553,7 @@
         <w:rPr>
           <w:rFonts w:ascii="Times New Roman" w:eastAsia="Times New Roman" w:hAnsi="Times New Roman" w:cs="Times New Roman"/>
         </w:rPr>
-        <w:t xml:space="preserve">Contributed to video by explaining what </w:t>
-      </w:r>
-      <w:proofErr w:type="spellStart"/>
-      <w:r>
-        <w:rPr>
-          <w:rFonts w:ascii="Times New Roman" w:eastAsia="Times New Roman" w:hAnsi="Times New Roman" w:cs="Times New Roman"/>
-        </w:rPr>
-        <w:t>WeShed</w:t>
-      </w:r>
-      <w:proofErr w:type="spellEnd"/>
-      <w:r>
-        <w:rPr>
-          <w:rFonts w:ascii="Times New Roman" w:eastAsia="Times New Roman" w:hAnsi="Times New Roman" w:cs="Times New Roman"/>
-        </w:rPr>
-        <w:t xml:space="preserve"> is and talked about some of the implementations that were added in this increment.</w:t>
+        <w:t>Contributed to video by explaining what WeShed is and talked about some of the implementations that were added in this increment.</w:t>
       </w:r>
     </w:p>
     <w:p>
@@ -1822,7 +1698,14 @@
           <w:rFonts w:ascii="Times New Roman" w:eastAsia="Times New Roman" w:hAnsi="Times New Roman" w:cs="Times New Roman"/>
           <w:color w:val="000000"/>
         </w:rPr>
-        <w:t>https://youtu.be/b-vxiY7gIrE</w:t>
+        <w:t>https://youtu.be</w:t>
+      </w:r>
+      <w:r>
+        <w:rPr>
+          <w:rFonts w:ascii="Times New Roman" w:eastAsia="Times New Roman" w:hAnsi="Times New Roman" w:cs="Times New Roman"/>
+          <w:color w:val="000000"/>
+        </w:rPr>
+        <w:t>/PNHhrr8o5TE</w:t>
       </w:r>
     </w:p>
     <w:sectPr>

</xml_diff>